<commit_message>
adding program instructions documentation
</commit_message>
<xml_diff>
--- a/Documentation/Program_Instructions.docx
+++ b/Documentation/Program_Instructions.docx
@@ -5,29 +5,43 @@
     <w:p>
       <w:pPr>
         <w:pStyle w:val="Outlinetitle"/>
-      </w:pPr>
-      <w:r>
-        <w:t>Digital Humanities Capstone Project</w:t>
+        <w:rPr>
+          <w:sz w:val="48"/>
+        </w:rPr>
+      </w:pPr>
+      <w:r>
+        <w:rPr>
+          <w:sz w:val="48"/>
+        </w:rPr>
+        <w:t>Digital Humanities: Program Instructions</w:t>
       </w:r>
     </w:p>
     <w:p>
       <w:pPr>
         <w:spacing w:after="240"/>
         <w:jc w:val="center"/>
-        <w:rPr>
-          <w:i/>
-        </w:rPr>
-      </w:pPr>
-      <w:r>
-        <w:rPr>
-          <w:i/>
-        </w:rPr>
+      </w:pPr>
+      <w:r>
         <w:t>Greg Dawkins, Marlene Williams &amp; Kevin Woods</w:t>
       </w:r>
     </w:p>
     <w:p>
       <w:pPr>
+        <w:spacing w:after="240"/>
         <w:jc w:val="center"/>
+      </w:pPr>
+      <w:r>
+        <w:t>Fall 2015</w:t>
+      </w:r>
+    </w:p>
+    <w:p>
+      <w:pPr>
+        <w:pStyle w:val="ListParagraph"/>
+        <w:numPr>
+          <w:ilvl w:val="0"/>
+          <w:numId w:val="4"/>
+        </w:numPr>
+        <w:spacing w:after="240"/>
         <w:rPr>
           <w:b/>
         </w:rPr>
@@ -36,488 +50,729 @@
         <w:rPr>
           <w:b/>
         </w:rPr>
-        <w:t>Fall 2015</w:t>
-      </w:r>
-    </w:p>
-    <w:p>
-      <w:pPr>
-        <w:pStyle w:val="Heading1"/>
+        <w:t>Build Instructions</w:t>
+      </w:r>
+    </w:p>
+    <w:p>
+      <w:pPr>
+        <w:pStyle w:val="ListParagraph"/>
+        <w:spacing w:after="240"/>
+        <w:ind w:left="0"/>
         <w:rPr>
-          <w:rFonts w:ascii="Times New Roman" w:hAnsi="Times New Roman" w:cs="Times New Roman"/>
+          <w:b/>
         </w:rPr>
       </w:pPr>
-      <w:r>
+    </w:p>
+    <w:p>
+      <w:pPr>
+        <w:pStyle w:val="ListParagraph"/>
+        <w:numPr>
+          <w:ilvl w:val="1"/>
+          <w:numId w:val="4"/>
+        </w:numPr>
+        <w:spacing w:after="240"/>
+      </w:pPr>
+      <w:r>
+        <w:t>Create new project in Micros</w:t>
+      </w:r>
+      <w:r>
+        <w:t>oft Visual Studio or other IDE</w:t>
+      </w:r>
+    </w:p>
+    <w:p>
+      <w:pPr>
+        <w:pStyle w:val="ListParagraph"/>
+        <w:numPr>
+          <w:ilvl w:val="1"/>
+          <w:numId w:val="4"/>
+        </w:numPr>
+        <w:spacing w:after="240"/>
+      </w:pPr>
+      <w:r>
+        <w:t>Add exist</w:t>
+      </w:r>
+      <w:r>
+        <w:t>ing file to project source code</w:t>
+      </w:r>
+    </w:p>
+    <w:p>
+      <w:pPr>
+        <w:pStyle w:val="ListParagraph"/>
+        <w:numPr>
+          <w:ilvl w:val="1"/>
+          <w:numId w:val="4"/>
+        </w:numPr>
+        <w:spacing w:after="240"/>
+      </w:pPr>
+      <w:r>
+        <w:t xml:space="preserve">Select </w:t>
+      </w:r>
+      <w:r>
+        <w:t xml:space="preserve">Capstone project’s </w:t>
+      </w:r>
+      <w:r>
+        <w:t xml:space="preserve">main.cpp </w:t>
+      </w:r>
+      <w:r>
+        <w:t>from wherever it is stored</w:t>
+      </w:r>
+    </w:p>
+    <w:p>
+      <w:pPr>
+        <w:pStyle w:val="ListParagraph"/>
+        <w:numPr>
+          <w:ilvl w:val="1"/>
+          <w:numId w:val="4"/>
+        </w:numPr>
+        <w:spacing w:after="240"/>
+      </w:pPr>
+      <w:r>
+        <w:t>Build Solution/Project from there</w:t>
+      </w:r>
+    </w:p>
+    <w:p>
+      <w:pPr>
+        <w:pStyle w:val="ListParagraph"/>
+        <w:spacing w:after="240"/>
+      </w:pPr>
+    </w:p>
+    <w:p>
+      <w:pPr>
+        <w:pStyle w:val="ListParagraph"/>
+        <w:numPr>
+          <w:ilvl w:val="0"/>
+          <w:numId w:val="4"/>
+        </w:numPr>
+        <w:spacing w:after="240"/>
         <w:rPr>
-          <w:rFonts w:ascii="Times New Roman" w:hAnsi="Times New Roman" w:cs="Times New Roman"/>
+          <w:b/>
         </w:rPr>
-        <w:t>Using the application</w:t>
-      </w:r>
-    </w:p>
-    <w:p>
-      <w:pPr>
-        <w:pStyle w:val="Heading2"/>
+      </w:pPr>
+      <w:r>
         <w:rPr>
-          <w:rFonts w:ascii="Times New Roman" w:hAnsi="Times New Roman" w:cs="Times New Roman"/>
+          <w:b/>
         </w:rPr>
-      </w:pPr>
-      <w:r>
+        <w:t>Operation Instructions</w:t>
+      </w:r>
+    </w:p>
+    <w:p>
+      <w:pPr>
+        <w:pStyle w:val="ListParagraph"/>
+        <w:spacing w:after="240"/>
+        <w:ind w:left="0"/>
         <w:rPr>
-          <w:rFonts w:ascii="Times New Roman" w:hAnsi="Times New Roman" w:cs="Times New Roman"/>
+          <w:b/>
         </w:rPr>
-        <w:t>Selectin</w:t>
+      </w:pPr>
+    </w:p>
+    <w:p>
+      <w:pPr>
+        <w:pStyle w:val="ListParagraph"/>
+        <w:numPr>
+          <w:ilvl w:val="1"/>
+          <w:numId w:val="4"/>
+        </w:numPr>
+        <w:spacing w:after="240"/>
+        <w:rPr>
+          <w:b/>
+        </w:rPr>
+      </w:pPr>
+      <w:r>
+        <w:rPr>
+          <w:b/>
+        </w:rPr>
+        <w:t>Setup</w:t>
+      </w:r>
+    </w:p>
+    <w:p>
+      <w:pPr>
+        <w:pStyle w:val="ListParagraph"/>
+        <w:numPr>
+          <w:ilvl w:val="2"/>
+          <w:numId w:val="4"/>
+        </w:numPr>
+        <w:spacing w:after="240"/>
+      </w:pPr>
+      <w:r>
+        <w:t>Input must be setup in one directory with all files (manuscripts/drafts)</w:t>
+      </w:r>
+    </w:p>
+    <w:p>
+      <w:pPr>
+        <w:pStyle w:val="ListParagraph"/>
+        <w:spacing w:after="240"/>
+        <w:ind w:left="1440"/>
+      </w:pPr>
+    </w:p>
+    <w:p>
+      <w:pPr>
+        <w:pStyle w:val="ListParagraph"/>
+        <w:numPr>
+          <w:ilvl w:val="3"/>
+          <w:numId w:val="4"/>
+        </w:numPr>
+        <w:spacing w:after="240"/>
+      </w:pPr>
+      <w:r>
+        <w:t>Name the files appropriately to meet your expectations</w:t>
+      </w:r>
+    </w:p>
+    <w:p>
+      <w:pPr>
+        <w:pStyle w:val="ListParagraph"/>
+        <w:numPr>
+          <w:ilvl w:val="3"/>
+          <w:numId w:val="4"/>
+        </w:numPr>
+        <w:spacing w:after="240"/>
+      </w:pPr>
+      <w:r>
+        <w:t>Program will compare all files to each other, but will run in the following pattern (ex. 5 files):</w:t>
+      </w:r>
+    </w:p>
+    <w:p>
+      <w:pPr>
+        <w:pStyle w:val="ListParagraph"/>
+        <w:numPr>
+          <w:ilvl w:val="4"/>
+          <w:numId w:val="4"/>
+        </w:numPr>
+        <w:spacing w:after="240"/>
+      </w:pPr>
+      <w:r>
+        <w:t>File 1 to file 2</w:t>
+      </w:r>
+    </w:p>
+    <w:p>
+      <w:pPr>
+        <w:pStyle w:val="ListParagraph"/>
+        <w:numPr>
+          <w:ilvl w:val="4"/>
+          <w:numId w:val="4"/>
+        </w:numPr>
+        <w:spacing w:after="240"/>
+      </w:pPr>
+      <w:r>
+        <w:t>File 1 to file 3</w:t>
+      </w:r>
+    </w:p>
+    <w:p>
+      <w:pPr>
+        <w:pStyle w:val="ListParagraph"/>
+        <w:numPr>
+          <w:ilvl w:val="4"/>
+          <w:numId w:val="4"/>
+        </w:numPr>
+        <w:spacing w:after="240"/>
+      </w:pPr>
+      <w:r>
+        <w:t>File 1 to file 4</w:t>
+      </w:r>
+    </w:p>
+    <w:p>
+      <w:pPr>
+        <w:pStyle w:val="ListParagraph"/>
+        <w:numPr>
+          <w:ilvl w:val="4"/>
+          <w:numId w:val="4"/>
+        </w:numPr>
+        <w:spacing w:after="240"/>
+      </w:pPr>
+      <w:r>
+        <w:t>File 1 to file 5</w:t>
+      </w:r>
+    </w:p>
+    <w:p>
+      <w:pPr>
+        <w:pStyle w:val="ListParagraph"/>
+        <w:numPr>
+          <w:ilvl w:val="4"/>
+          <w:numId w:val="4"/>
+        </w:numPr>
+        <w:spacing w:after="240"/>
+      </w:pPr>
+      <w:r>
+        <w:t>File 2 to file 3</w:t>
+      </w:r>
+    </w:p>
+    <w:p>
+      <w:pPr>
+        <w:pStyle w:val="ListParagraph"/>
+        <w:numPr>
+          <w:ilvl w:val="4"/>
+          <w:numId w:val="4"/>
+        </w:numPr>
+        <w:spacing w:after="240"/>
+      </w:pPr>
+      <w:r>
+        <w:t>File 2 to file 4</w:t>
+      </w:r>
+    </w:p>
+    <w:p>
+      <w:pPr>
+        <w:pStyle w:val="ListParagraph"/>
+        <w:numPr>
+          <w:ilvl w:val="4"/>
+          <w:numId w:val="4"/>
+        </w:numPr>
+        <w:spacing w:after="240"/>
+      </w:pPr>
+      <w:r>
+        <w:t>File 2 to file 5</w:t>
+      </w:r>
+    </w:p>
+    <w:p>
+      <w:pPr>
+        <w:pStyle w:val="ListParagraph"/>
+        <w:numPr>
+          <w:ilvl w:val="4"/>
+          <w:numId w:val="4"/>
+        </w:numPr>
+        <w:spacing w:after="240"/>
+      </w:pPr>
+      <w:r>
+        <w:t>File 3 to file 4</w:t>
+      </w:r>
+    </w:p>
+    <w:p>
+      <w:pPr>
+        <w:pStyle w:val="ListParagraph"/>
+        <w:numPr>
+          <w:ilvl w:val="4"/>
+          <w:numId w:val="4"/>
+        </w:numPr>
+        <w:spacing w:after="240"/>
+      </w:pPr>
+      <w:r>
+        <w:t>File 3 to file 5</w:t>
+      </w:r>
+    </w:p>
+    <w:p>
+      <w:pPr>
+        <w:pStyle w:val="ListParagraph"/>
+        <w:numPr>
+          <w:ilvl w:val="4"/>
+          <w:numId w:val="4"/>
+        </w:numPr>
+        <w:spacing w:after="240"/>
+      </w:pPr>
+      <w:r>
+        <w:t>File 4 to file 5</w:t>
+      </w:r>
+    </w:p>
+    <w:p>
+      <w:pPr>
+        <w:pStyle w:val="ListParagraph"/>
+        <w:spacing w:after="240"/>
+        <w:ind w:left="2880"/>
+      </w:pPr>
+    </w:p>
+    <w:p>
+      <w:pPr>
+        <w:pStyle w:val="ListParagraph"/>
+        <w:numPr>
+          <w:ilvl w:val="1"/>
+          <w:numId w:val="4"/>
+        </w:numPr>
+        <w:spacing w:after="240"/>
+        <w:rPr>
+          <w:b/>
+        </w:rPr>
+      </w:pPr>
+      <w:r>
+        <w:rPr>
+          <w:b/>
+        </w:rPr>
+        <w:t>Running the application</w:t>
+      </w:r>
+    </w:p>
+    <w:p>
+      <w:pPr>
+        <w:pStyle w:val="ListParagraph"/>
+        <w:numPr>
+          <w:ilvl w:val="2"/>
+          <w:numId w:val="4"/>
+        </w:numPr>
+        <w:spacing w:after="240"/>
+      </w:pPr>
+      <w:r>
+        <w:t xml:space="preserve">Navigate to the  directory you want the output file to reside in upon </w:t>
+      </w:r>
+      <w:r>
+        <w:t>application</w:t>
+      </w:r>
+      <w:r>
+        <w:t xml:space="preserve"> completion</w:t>
+      </w:r>
+    </w:p>
+    <w:p>
+      <w:pPr>
+        <w:pStyle w:val="ListParagraph"/>
+        <w:numPr>
+          <w:ilvl w:val="2"/>
+          <w:numId w:val="4"/>
+        </w:numPr>
+        <w:spacing w:after="240"/>
+      </w:pPr>
+      <w:r>
+        <w:t>La</w:t>
+      </w:r>
+      <w:r>
+        <w:t>unch the application</w:t>
+      </w:r>
+      <w:r>
+        <w:t xml:space="preserve"> (C:\path\to\executable) from this directory</w:t>
+      </w:r>
+    </w:p>
+    <w:p>
+      <w:pPr>
+        <w:pStyle w:val="ListParagraph"/>
+        <w:numPr>
+          <w:ilvl w:val="3"/>
+          <w:numId w:val="4"/>
+        </w:numPr>
+        <w:spacing w:after="240"/>
+      </w:pPr>
+      <w:r>
+        <w:t xml:space="preserve">In windows, you may drat the executable into </w:t>
+      </w:r>
+      <w:proofErr w:type="spellStart"/>
+      <w:r>
+        <w:rPr>
+          <w:b/>
+        </w:rPr>
+        <w:t>cmd</w:t>
+      </w:r>
+      <w:proofErr w:type="spellEnd"/>
+      <w:r>
+        <w:t xml:space="preserve"> prompt</w:t>
+      </w:r>
+    </w:p>
+    <w:p>
+      <w:pPr>
+        <w:pStyle w:val="ListParagraph"/>
+        <w:numPr>
+          <w:ilvl w:val="2"/>
+          <w:numId w:val="4"/>
+        </w:numPr>
+        <w:spacing w:after="240"/>
+      </w:pPr>
+      <w:r>
+        <w:t>First, it</w:t>
+      </w:r>
+      <w:r>
+        <w:t xml:space="preserve"> states to “Enter the input file directory”</w:t>
+      </w:r>
+    </w:p>
+    <w:p>
+      <w:pPr>
+        <w:pStyle w:val="ListParagraph"/>
+        <w:numPr>
+          <w:ilvl w:val="3"/>
+          <w:numId w:val="4"/>
+        </w:numPr>
+        <w:spacing w:after="240"/>
+      </w:pPr>
+      <w:r>
+        <w:t xml:space="preserve">In windows, you may drag the </w:t>
+      </w:r>
+      <w:proofErr w:type="spellStart"/>
+      <w:r>
+        <w:t>dir</w:t>
+      </w:r>
+      <w:proofErr w:type="spellEnd"/>
+      <w:r>
+        <w:t xml:space="preserve"> from file </w:t>
+      </w:r>
+      <w:proofErr w:type="spellStart"/>
+      <w:r>
+        <w:t>expolorer</w:t>
+      </w:r>
+      <w:proofErr w:type="spellEnd"/>
+      <w:r>
+        <w:t xml:space="preserve"> into </w:t>
+      </w:r>
+      <w:proofErr w:type="spellStart"/>
+      <w:r>
+        <w:rPr>
+          <w:b/>
+        </w:rPr>
+        <w:t>cmd</w:t>
+      </w:r>
+      <w:proofErr w:type="spellEnd"/>
+      <w:r>
+        <w:t xml:space="preserve"> prompt</w:t>
+      </w:r>
+      <w:r>
+        <w:t>, otherwise type in the full path</w:t>
+      </w:r>
+    </w:p>
+    <w:p>
+      <w:pPr>
+        <w:pStyle w:val="ListParagraph"/>
+        <w:numPr>
+          <w:ilvl w:val="3"/>
+          <w:numId w:val="4"/>
+        </w:numPr>
+        <w:spacing w:after="240"/>
+      </w:pPr>
+      <w:r>
+        <w:t>Application will not accept files or non-existent directories</w:t>
+      </w:r>
+    </w:p>
+    <w:p>
+      <w:pPr>
+        <w:pStyle w:val="ListParagraph"/>
+        <w:numPr>
+          <w:ilvl w:val="4"/>
+          <w:numId w:val="4"/>
+        </w:numPr>
+        <w:spacing w:after="240"/>
+      </w:pPr>
+      <w:r>
+        <w:t xml:space="preserve">If either is given, it will loop until valid input </w:t>
+      </w:r>
+      <w:proofErr w:type="spellStart"/>
+      <w:r>
+        <w:t>dir</w:t>
+      </w:r>
+      <w:proofErr w:type="spellEnd"/>
+      <w:r>
+        <w:t xml:space="preserve"> is provided.</w:t>
+      </w:r>
+      <w:r>
+        <w:t xml:space="preserve"> (See Figure B.3.b)</w:t>
+      </w:r>
+    </w:p>
+    <w:p>
+      <w:pPr>
+        <w:pStyle w:val="ListParagraph"/>
+        <w:numPr>
+          <w:ilvl w:val="2"/>
+          <w:numId w:val="4"/>
+        </w:numPr>
+        <w:spacing w:after="240"/>
+      </w:pPr>
+      <w:r>
+        <w:t>Application will compare all files in the directory</w:t>
+      </w:r>
+      <w:r>
+        <w:t xml:space="preserve"> showing </w:t>
+      </w:r>
+      <w:r>
+        <w:t xml:space="preserve">information in </w:t>
+      </w:r>
+      <w:proofErr w:type="spellStart"/>
+      <w:r>
+        <w:rPr>
+          <w:b/>
+        </w:rPr>
+        <w:t>cmd</w:t>
+      </w:r>
+      <w:proofErr w:type="spellEnd"/>
+      <w:r>
+        <w:t xml:space="preserve"> or terminal (See Figure B.4)</w:t>
+      </w:r>
+      <w:r>
+        <w:t xml:space="preserve"> and creates output file</w:t>
+      </w:r>
+      <w:r>
+        <w:t>*</w:t>
+      </w:r>
+      <w:r>
+        <w:t xml:space="preserve"> (Result</w:t>
+      </w:r>
+      <w:r>
+        <w:t xml:space="preserve">.csv) in the current directory </w:t>
+      </w:r>
+      <w:r>
+        <w:t xml:space="preserve">from </w:t>
+      </w:r>
+      <w:r>
+        <w:t>where the application was launched</w:t>
+      </w:r>
+      <w:r>
+        <w:t xml:space="preserve">. </w:t>
       </w:r>
       <w:bookmarkStart w:id="0" w:name="_GoBack"/>
+      <w:bookmarkEnd w:id="0"/>
+    </w:p>
+    <w:p>
+      <w:pPr>
+        <w:pStyle w:val="ListParagraph"/>
+        <w:spacing w:after="240"/>
+        <w:ind w:left="1440"/>
+      </w:pPr>
+    </w:p>
+    <w:p>
+      <w:pPr>
+        <w:pStyle w:val="ListParagraph"/>
+        <w:spacing w:after="240"/>
+        <w:ind w:left="1440"/>
+      </w:pPr>
       <w:r>
         <w:rPr>
-          <w:rFonts w:ascii="Times New Roman" w:hAnsi="Times New Roman" w:cs="Times New Roman"/>
+          <w:b/>
         </w:rPr>
-        <w:t>g</w:t>
-      </w:r>
-      <w:bookmarkEnd w:id="0"/>
-      <w:r>
+        <w:t>*Note:</w:t>
+      </w:r>
+      <w:r>
+        <w:t xml:space="preserve"> Output file can be opened directly in Microsoft Excel, and charts created from there.</w:t>
+      </w:r>
+    </w:p>
+    <w:p>
+      <w:r>
+        <w:br w:type="page"/>
+      </w:r>
+    </w:p>
+    <w:p>
+      <w:pPr>
+        <w:pStyle w:val="ListParagraph"/>
+        <w:numPr>
+          <w:ilvl w:val="0"/>
+          <w:numId w:val="4"/>
+        </w:numPr>
+        <w:spacing w:after="240"/>
         <w:rPr>
-          <w:rFonts w:ascii="Times New Roman" w:hAnsi="Times New Roman" w:cs="Times New Roman"/>
+          <w:b/>
         </w:rPr>
-        <w:t xml:space="preserve"> input directory</w:t>
-      </w:r>
-    </w:p>
-    <w:p>
-      <w:pPr>
-        <w:pStyle w:val="Heading3"/>
+      </w:pPr>
+      <w:r>
         <w:rPr>
-          <w:rFonts w:ascii="Times New Roman" w:hAnsi="Times New Roman" w:cs="Times New Roman"/>
-        </w:rPr>
-      </w:pPr>
-      <w:r>
-        <w:rPr>
-          <w:rFonts w:ascii="Times New Roman" w:hAnsi="Times New Roman" w:cs="Times New Roman"/>
-        </w:rPr>
-        <w:t>A document can have up to nine levels.</w:t>
-      </w:r>
-    </w:p>
-    <w:p>
-      <w:pPr>
-        <w:pStyle w:val="Heading3"/>
-        <w:rPr>
-          <w:rFonts w:ascii="Times New Roman" w:hAnsi="Times New Roman" w:cs="Times New Roman"/>
-        </w:rPr>
-      </w:pPr>
-      <w:r>
-        <w:rPr>
-          <w:rFonts w:ascii="Times New Roman" w:hAnsi="Times New Roman" w:cs="Times New Roman"/>
-        </w:rPr>
-        <w:t>Microsoft Word does not apply built-in heading styles to the items in the list.</w:t>
-      </w:r>
-    </w:p>
-    <w:p>
-      <w:pPr>
-        <w:pStyle w:val="Heading2"/>
-        <w:rPr>
-          <w:rFonts w:ascii="Times New Roman" w:hAnsi="Times New Roman" w:cs="Times New Roman"/>
-        </w:rPr>
-      </w:pPr>
-      <w:r>
-        <w:rPr>
-          <w:rFonts w:ascii="Times New Roman" w:hAnsi="Times New Roman" w:cs="Times New Roman"/>
-        </w:rPr>
-        <w:t>Procedure</w:t>
-      </w:r>
-    </w:p>
-    <w:p>
-      <w:pPr>
-        <w:pStyle w:val="Heading3"/>
-        <w:rPr>
-          <w:rFonts w:ascii="Times New Roman" w:hAnsi="Times New Roman" w:cs="Times New Roman"/>
-        </w:rPr>
-      </w:pPr>
-      <w:r>
-        <w:rPr>
-          <w:rFonts w:ascii="Times New Roman" w:hAnsi="Times New Roman" w:cs="Times New Roman"/>
-        </w:rPr>
-        <w:t>On the Format menu</w:t>
-      </w:r>
-    </w:p>
-    <w:p>
-      <w:pPr>
-        <w:pStyle w:val="Heading4"/>
-      </w:pPr>
-      <w:proofErr w:type="gramStart"/>
-      <w:r>
-        <w:t>click</w:t>
-      </w:r>
-      <w:proofErr w:type="gramEnd"/>
-      <w:r>
-        <w:t xml:space="preserve"> Bullets and Numbering</w:t>
-      </w:r>
-    </w:p>
-    <w:p>
-      <w:pPr>
-        <w:pStyle w:val="Heading4"/>
-      </w:pPr>
-      <w:proofErr w:type="gramStart"/>
-      <w:r>
-        <w:t>click</w:t>
-      </w:r>
-      <w:proofErr w:type="gramEnd"/>
-      <w:r>
-        <w:t xml:space="preserve"> the Outline Numbered tab. </w:t>
-      </w:r>
-    </w:p>
-    <w:p>
-      <w:pPr>
-        <w:pStyle w:val="Heading3"/>
-        <w:rPr>
-          <w:rFonts w:ascii="Times New Roman" w:hAnsi="Times New Roman" w:cs="Times New Roman"/>
-        </w:rPr>
-      </w:pPr>
-      <w:r>
-        <w:rPr>
-          <w:rFonts w:ascii="Times New Roman" w:hAnsi="Times New Roman" w:cs="Times New Roman"/>
-        </w:rPr>
-        <w:t xml:space="preserve">Click a list format that does not contain the text "Heading", </w:t>
-      </w:r>
-    </w:p>
-    <w:p>
-      <w:pPr>
-        <w:pStyle w:val="Heading3"/>
-        <w:rPr>
-          <w:rFonts w:ascii="Times New Roman" w:hAnsi="Times New Roman" w:cs="Times New Roman"/>
-        </w:rPr>
-      </w:pPr>
-      <w:r>
-        <w:rPr>
-          <w:rFonts w:ascii="Times New Roman" w:hAnsi="Times New Roman" w:cs="Times New Roman"/>
-        </w:rPr>
-        <w:t xml:space="preserve">Click OK. </w:t>
-      </w:r>
-    </w:p>
-    <w:p>
-      <w:pPr>
-        <w:pStyle w:val="Heading6"/>
-      </w:pPr>
-      <w:r>
-        <w:t xml:space="preserve">The first number of the list is displayed in the document. </w:t>
-      </w:r>
-    </w:p>
-    <w:p>
-      <w:pPr>
-        <w:pStyle w:val="Heading3"/>
-        <w:rPr>
-          <w:rFonts w:ascii="Times New Roman" w:hAnsi="Times New Roman" w:cs="Times New Roman"/>
-        </w:rPr>
-      </w:pPr>
-      <w:r>
-        <w:rPr>
-          <w:rFonts w:ascii="Times New Roman" w:hAnsi="Times New Roman" w:cs="Times New Roman"/>
-        </w:rPr>
-        <w:t xml:space="preserve">Type the list text, pressing ENTER after each item. </w:t>
-      </w:r>
-    </w:p>
-    <w:p>
-      <w:pPr>
-        <w:pStyle w:val="Heading6"/>
-      </w:pPr>
-      <w:r>
-        <w:t xml:space="preserve">Subsequent numbers are automatically inserted at the beginning of each line at the same numbering level. </w:t>
-      </w:r>
-    </w:p>
-    <w:p>
-      <w:pPr>
-        <w:pStyle w:val="Heading1"/>
-        <w:rPr>
-          <w:rFonts w:ascii="Times New Roman" w:hAnsi="Times New Roman" w:cs="Times New Roman"/>
-        </w:rPr>
-      </w:pPr>
-      <w:r>
-        <w:rPr>
-          <w:rFonts w:ascii="Times New Roman" w:hAnsi="Times New Roman" w:cs="Times New Roman"/>
+          <w:b/>
         </w:rPr>
         <w:lastRenderedPageBreak/>
-        <w:t>Working with outline numbered text</w:t>
-      </w:r>
-    </w:p>
-    <w:p>
-      <w:pPr>
-        <w:pStyle w:val="Heading2"/>
+        <w:t>Figures</w:t>
+      </w:r>
+    </w:p>
+    <w:p>
+      <w:pPr>
+        <w:spacing w:after="240"/>
+        <w:ind w:firstLine="720"/>
+      </w:pPr>
+      <w:r>
+        <w:t>B.3.b</w:t>
+      </w:r>
+    </w:p>
+    <w:p>
+      <w:pPr>
+        <w:pStyle w:val="ListParagraph"/>
+        <w:spacing w:after="240"/>
+        <w:ind w:left="0"/>
+        <w:jc w:val="center"/>
+      </w:pPr>
+      <w:r>
         <w:rPr>
-          <w:rFonts w:ascii="Times New Roman" w:hAnsi="Times New Roman" w:cs="Times New Roman"/>
+          <w:noProof/>
         </w:rPr>
+        <w:drawing>
+          <wp:inline distT="0" distB="0" distL="0" distR="0" wp14:anchorId="7862C17D" wp14:editId="7FA5E14D">
+            <wp:extent cx="5486400" cy="2154115"/>
+            <wp:effectExtent l="0" t="0" r="0" b="0"/>
+            <wp:docPr id="1" name="Picture 1"/>
+            <wp:cNvGraphicFramePr>
+              <a:graphicFrameLocks xmlns:a="http://schemas.openxmlformats.org/drawingml/2006/main" noChangeAspect="1"/>
+            </wp:cNvGraphicFramePr>
+            <a:graphic xmlns:a="http://schemas.openxmlformats.org/drawingml/2006/main">
+              <a:graphicData uri="http://schemas.openxmlformats.org/drawingml/2006/picture">
+                <pic:pic xmlns:pic="http://schemas.openxmlformats.org/drawingml/2006/picture">
+                  <pic:nvPicPr>
+                    <pic:cNvPr id="0" name=""/>
+                    <pic:cNvPicPr/>
+                  </pic:nvPicPr>
+                  <pic:blipFill>
+                    <a:blip r:embed="rId6"/>
+                    <a:stretch>
+                      <a:fillRect/>
+                    </a:stretch>
+                  </pic:blipFill>
+                  <pic:spPr>
+                    <a:xfrm>
+                      <a:off x="0" y="0"/>
+                      <a:ext cx="5486400" cy="2154115"/>
+                    </a:xfrm>
+                    <a:prstGeom prst="rect">
+                      <a:avLst/>
+                    </a:prstGeom>
+                  </pic:spPr>
+                </pic:pic>
+              </a:graphicData>
+            </a:graphic>
+          </wp:inline>
+        </w:drawing>
+      </w:r>
+    </w:p>
+    <w:p>
+      <w:pPr>
+        <w:pStyle w:val="ListParagraph"/>
+        <w:spacing w:after="240"/>
+        <w:ind w:left="0"/>
+      </w:pPr>
+    </w:p>
+    <w:p>
+      <w:pPr>
+        <w:pStyle w:val="ListParagraph"/>
+        <w:spacing w:after="240"/>
+        <w:ind w:left="0"/>
+      </w:pPr>
+      <w:r>
+        <w:tab/>
+      </w:r>
+      <w:r>
+        <w:t>B.4</w:t>
+      </w:r>
+    </w:p>
+    <w:p>
+      <w:pPr>
+        <w:pStyle w:val="ListParagraph"/>
+        <w:spacing w:after="240"/>
+        <w:ind w:left="0"/>
+        <w:jc w:val="center"/>
       </w:pPr>
       <w:r>
         <w:rPr>
-          <w:rFonts w:ascii="Times New Roman" w:hAnsi="Times New Roman" w:cs="Times New Roman"/>
+          <w:noProof/>
         </w:rPr>
-        <w:t>Move an outline numbered item to the appropriate numbering level</w:t>
-      </w:r>
-    </w:p>
-    <w:p>
-      <w:pPr>
-        <w:pStyle w:val="Heading3"/>
-        <w:rPr>
-          <w:rFonts w:ascii="Times New Roman" w:hAnsi="Times New Roman" w:cs="Times New Roman"/>
-        </w:rPr>
-      </w:pPr>
-      <w:r>
-        <w:rPr>
-          <w:rFonts w:ascii="Times New Roman" w:hAnsi="Times New Roman" w:cs="Times New Roman"/>
-        </w:rPr>
-        <w:t xml:space="preserve">On the Formatting toolbar: </w:t>
-      </w:r>
-    </w:p>
-    <w:p>
-      <w:pPr>
-        <w:pStyle w:val="Heading4"/>
-      </w:pPr>
-      <w:r>
-        <w:t>To demote the item to a lower numbering level</w:t>
-      </w:r>
-    </w:p>
-    <w:p>
-      <w:pPr>
-        <w:pStyle w:val="Heading5"/>
-      </w:pPr>
-      <w:proofErr w:type="gramStart"/>
-      <w:r>
-        <w:t>click</w:t>
-      </w:r>
-      <w:proofErr w:type="gramEnd"/>
-      <w:r>
-        <w:t xml:space="preserve"> a list number</w:t>
-      </w:r>
-    </w:p>
-    <w:p>
-      <w:pPr>
-        <w:pStyle w:val="Heading5"/>
-      </w:pPr>
-      <w:proofErr w:type="gramStart"/>
-      <w:r>
-        <w:t>click</w:t>
-      </w:r>
-      <w:proofErr w:type="gramEnd"/>
-      <w:r>
-        <w:t xml:space="preserve"> Increase Indent. </w:t>
-      </w:r>
-    </w:p>
-    <w:p>
-      <w:pPr>
-        <w:pStyle w:val="Heading4"/>
-      </w:pPr>
-      <w:r>
-        <w:t>To promote the item to a higher numbering level</w:t>
-      </w:r>
-    </w:p>
-    <w:p>
-      <w:pPr>
-        <w:pStyle w:val="Heading5"/>
-      </w:pPr>
-      <w:proofErr w:type="gramStart"/>
-      <w:r>
-        <w:t>click</w:t>
-      </w:r>
-      <w:proofErr w:type="gramEnd"/>
-      <w:r>
-        <w:t xml:space="preserve"> a list number</w:t>
-      </w:r>
-    </w:p>
-    <w:p>
-      <w:pPr>
-        <w:pStyle w:val="Heading5"/>
-      </w:pPr>
-      <w:proofErr w:type="gramStart"/>
-      <w:r>
-        <w:t>click</w:t>
-      </w:r>
-      <w:proofErr w:type="gramEnd"/>
-      <w:r>
-        <w:t xml:space="preserve"> Decrease Indent. </w:t>
-      </w:r>
-    </w:p>
-    <w:p>
-      <w:pPr>
-        <w:pStyle w:val="Heading1"/>
-        <w:rPr>
-          <w:rFonts w:ascii="Times New Roman" w:hAnsi="Times New Roman" w:cs="Times New Roman"/>
-        </w:rPr>
-      </w:pPr>
-      <w:r>
-        <w:rPr>
-          <w:rFonts w:ascii="Times New Roman" w:hAnsi="Times New Roman" w:cs="Times New Roman"/>
-        </w:rPr>
-        <w:t>Other ways of working with outlines</w:t>
-      </w:r>
-    </w:p>
-    <w:p>
-      <w:pPr>
-        <w:pStyle w:val="Heading2"/>
-        <w:rPr>
-          <w:rFonts w:ascii="Times New Roman" w:hAnsi="Times New Roman" w:cs="Times New Roman"/>
-        </w:rPr>
-      </w:pPr>
-      <w:r>
-        <w:rPr>
-          <w:rFonts w:ascii="Times New Roman" w:hAnsi="Times New Roman" w:cs="Times New Roman"/>
-        </w:rPr>
-        <w:t xml:space="preserve">Create a </w:t>
-      </w:r>
-      <w:r>
-        <w:rPr>
-          <w:rFonts w:ascii="Times New Roman" w:hAnsi="Times New Roman" w:cs="Times New Roman"/>
-        </w:rPr>
-        <w:t xml:space="preserve">Microsoft </w:t>
-      </w:r>
-      <w:r>
-        <w:rPr>
-          <w:rFonts w:ascii="Times New Roman" w:hAnsi="Times New Roman" w:cs="Times New Roman"/>
-        </w:rPr>
-        <w:t>PowerPoint presentation from a Word outline</w:t>
-      </w:r>
-    </w:p>
-    <w:p>
-      <w:pPr>
-        <w:pStyle w:val="Heading3"/>
-        <w:rPr>
-          <w:rFonts w:ascii="Times New Roman" w:hAnsi="Times New Roman" w:cs="Times New Roman"/>
-        </w:rPr>
-      </w:pPr>
-      <w:r>
-        <w:rPr>
-          <w:rFonts w:ascii="Times New Roman" w:hAnsi="Times New Roman" w:cs="Times New Roman"/>
-        </w:rPr>
-        <w:t>About creating a PowerPoint presentation from a Word Outline</w:t>
-      </w:r>
-    </w:p>
-    <w:p>
-      <w:pPr>
-        <w:pStyle w:val="Heading4"/>
-      </w:pPr>
-      <w:r>
-        <w:t>PowerPoint uses the heading styles in your Word document</w:t>
-      </w:r>
-    </w:p>
-    <w:p>
-      <w:pPr>
-        <w:pStyle w:val="Heading5"/>
-      </w:pPr>
-      <w:r>
-        <w:t>Heading styles are applied when you use numbered outlines</w:t>
-      </w:r>
-    </w:p>
-    <w:p>
-      <w:pPr>
-        <w:pStyle w:val="Heading5"/>
-      </w:pPr>
-      <w:r>
-        <w:t xml:space="preserve">Heading styles are already turned on for you in this template. </w:t>
-      </w:r>
-    </w:p>
-    <w:p>
-      <w:pPr>
-        <w:pStyle w:val="Heading5"/>
-      </w:pPr>
-      <w:r>
-        <w:t xml:space="preserve">For example, each paragraph formatted with the Heading 1 style becomes the title of a new slide, each Heading 2 becomes the first level of text, and so on. </w:t>
-      </w:r>
-    </w:p>
-    <w:p>
-      <w:pPr>
-        <w:pStyle w:val="Heading3"/>
-        <w:rPr>
-          <w:rFonts w:ascii="Times New Roman" w:hAnsi="Times New Roman" w:cs="Times New Roman"/>
-        </w:rPr>
-      </w:pPr>
-      <w:r>
-        <w:rPr>
-          <w:rFonts w:ascii="Times New Roman" w:hAnsi="Times New Roman" w:cs="Times New Roman"/>
-        </w:rPr>
-        <w:lastRenderedPageBreak/>
-        <w:t>Procedure</w:t>
-      </w:r>
-    </w:p>
-    <w:p>
-      <w:pPr>
-        <w:pStyle w:val="Heading4"/>
-      </w:pPr>
-      <w:r>
-        <w:t xml:space="preserve">Open the document you want to use to create a PowerPoint presentation. </w:t>
-      </w:r>
-    </w:p>
-    <w:p>
-      <w:pPr>
-        <w:pStyle w:val="Heading4"/>
-      </w:pPr>
-      <w:r>
-        <w:t xml:space="preserve">On the File menu, point to Send To, and then click Microsoft PowerPoint. </w:t>
-      </w:r>
-    </w:p>
-    <w:p>
-      <w:pPr>
-        <w:pStyle w:val="Heading2"/>
-        <w:rPr>
-          <w:rFonts w:ascii="Times New Roman" w:hAnsi="Times New Roman" w:cs="Times New Roman"/>
-        </w:rPr>
-      </w:pPr>
-      <w:r>
-        <w:rPr>
-          <w:rFonts w:ascii="Times New Roman" w:hAnsi="Times New Roman" w:cs="Times New Roman"/>
-        </w:rPr>
-        <w:t>Create an Outline from an existing document</w:t>
-      </w:r>
-    </w:p>
-    <w:p>
-      <w:pPr>
-        <w:pStyle w:val="Heading3"/>
-        <w:rPr>
-          <w:rFonts w:ascii="Times New Roman" w:hAnsi="Times New Roman" w:cs="Times New Roman"/>
-        </w:rPr>
-      </w:pPr>
-      <w:r>
-        <w:rPr>
-          <w:rFonts w:ascii="Times New Roman" w:hAnsi="Times New Roman" w:cs="Times New Roman"/>
-        </w:rPr>
-        <w:t>If you use heading styles to crea</w:t>
-      </w:r>
-      <w:r>
-        <w:rPr>
-          <w:rFonts w:ascii="Times New Roman" w:hAnsi="Times New Roman" w:cs="Times New Roman"/>
-        </w:rPr>
-        <w:t xml:space="preserve">te longer documents, you can </w:t>
-      </w:r>
-      <w:r>
-        <w:rPr>
-          <w:rFonts w:ascii="Times New Roman" w:hAnsi="Times New Roman" w:cs="Times New Roman"/>
-        </w:rPr>
-        <w:t>see a document's organization, move around, and rearrange chunks of text.</w:t>
-      </w:r>
-    </w:p>
-    <w:p>
-      <w:pPr>
-        <w:pStyle w:val="Heading3"/>
-        <w:rPr>
-          <w:rFonts w:ascii="Times New Roman" w:hAnsi="Times New Roman" w:cs="Times New Roman"/>
-        </w:rPr>
-      </w:pPr>
-      <w:r>
-        <w:rPr>
-          <w:rFonts w:ascii="Times New Roman" w:hAnsi="Times New Roman" w:cs="Times New Roman"/>
-        </w:rPr>
-        <w:t>To learn more about Outline view, see Microsoft Word</w:t>
-      </w:r>
-      <w:r>
-        <w:rPr>
-          <w:rFonts w:ascii="Times New Roman" w:hAnsi="Times New Roman" w:cs="Times New Roman"/>
-        </w:rPr>
-        <w:t xml:space="preserve"> Help</w:t>
-      </w:r>
-      <w:r>
-        <w:rPr>
-          <w:rFonts w:ascii="Times New Roman" w:hAnsi="Times New Roman" w:cs="Times New Roman"/>
-        </w:rPr>
-        <w:t xml:space="preserve">. </w:t>
+        <w:drawing>
+          <wp:inline distT="0" distB="0" distL="0" distR="0" wp14:anchorId="19C141C8" wp14:editId="26056468">
+            <wp:extent cx="5486400" cy="4129454"/>
+            <wp:effectExtent l="0" t="0" r="0" b="4445"/>
+            <wp:docPr id="4" name="Picture 4"/>
+            <wp:cNvGraphicFramePr>
+              <a:graphicFrameLocks xmlns:a="http://schemas.openxmlformats.org/drawingml/2006/main" noChangeAspect="1"/>
+            </wp:cNvGraphicFramePr>
+            <a:graphic xmlns:a="http://schemas.openxmlformats.org/drawingml/2006/main">
+              <a:graphicData uri="http://schemas.openxmlformats.org/drawingml/2006/picture">
+                <pic:pic xmlns:pic="http://schemas.openxmlformats.org/drawingml/2006/picture">
+                  <pic:nvPicPr>
+                    <pic:cNvPr id="0" name=""/>
+                    <pic:cNvPicPr/>
+                  </pic:nvPicPr>
+                  <pic:blipFill>
+                    <a:blip r:embed="rId7"/>
+                    <a:stretch>
+                      <a:fillRect/>
+                    </a:stretch>
+                  </pic:blipFill>
+                  <pic:spPr>
+                    <a:xfrm>
+                      <a:off x="0" y="0"/>
+                      <a:ext cx="5486400" cy="4129454"/>
+                    </a:xfrm>
+                    <a:prstGeom prst="rect">
+                      <a:avLst/>
+                    </a:prstGeom>
+                  </pic:spPr>
+                </pic:pic>
+              </a:graphicData>
+            </a:graphic>
+          </wp:inline>
+        </w:drawing>
       </w:r>
     </w:p>
     <w:sectPr>
       <w:pgSz w:w="12240" w:h="15840"/>
-      <w:pgMar w:top="1440" w:right="1800" w:bottom="1440" w:left="1800" w:header="720" w:footer="720" w:gutter="0"/>
+      <w:pgMar w:top="720" w:right="720" w:bottom="720" w:left="720" w:header="720" w:footer="720" w:gutter="0"/>
       <w:cols w:space="720"/>
       <w:docGrid w:linePitch="360"/>
     </w:sectPr>
@@ -900,6 +1155,92 @@
       </w:rPr>
     </w:lvl>
   </w:abstractNum>
+  <w:abstractNum w:abstractNumId="3">
+    <w:nsid w:val="7FCD244A"/>
+    <w:multiLevelType w:val="multilevel"/>
+    <w:tmpl w:val="04090027"/>
+    <w:lvl w:ilvl="0">
+      <w:start w:val="1"/>
+      <w:numFmt w:val="upperRoman"/>
+      <w:lvlText w:val="%1."/>
+      <w:lvlJc w:val="left"/>
+      <w:pPr>
+        <w:ind w:left="0" w:firstLine="0"/>
+      </w:pPr>
+    </w:lvl>
+    <w:lvl w:ilvl="1">
+      <w:start w:val="1"/>
+      <w:numFmt w:val="upperLetter"/>
+      <w:lvlText w:val="%2."/>
+      <w:lvlJc w:val="left"/>
+      <w:pPr>
+        <w:ind w:left="720" w:firstLine="0"/>
+      </w:pPr>
+    </w:lvl>
+    <w:lvl w:ilvl="2">
+      <w:start w:val="1"/>
+      <w:numFmt w:val="decimal"/>
+      <w:lvlText w:val="%3."/>
+      <w:lvlJc w:val="left"/>
+      <w:pPr>
+        <w:ind w:left="1440" w:firstLine="0"/>
+      </w:pPr>
+    </w:lvl>
+    <w:lvl w:ilvl="3">
+      <w:start w:val="1"/>
+      <w:numFmt w:val="lowerLetter"/>
+      <w:lvlText w:val="%4)"/>
+      <w:lvlJc w:val="left"/>
+      <w:pPr>
+        <w:ind w:left="2160" w:firstLine="0"/>
+      </w:pPr>
+    </w:lvl>
+    <w:lvl w:ilvl="4">
+      <w:start w:val="1"/>
+      <w:numFmt w:val="decimal"/>
+      <w:lvlText w:val="(%5)"/>
+      <w:lvlJc w:val="left"/>
+      <w:pPr>
+        <w:ind w:left="2880" w:firstLine="0"/>
+      </w:pPr>
+    </w:lvl>
+    <w:lvl w:ilvl="5">
+      <w:start w:val="1"/>
+      <w:numFmt w:val="lowerLetter"/>
+      <w:lvlText w:val="(%6)"/>
+      <w:lvlJc w:val="left"/>
+      <w:pPr>
+        <w:ind w:left="3600" w:firstLine="0"/>
+      </w:pPr>
+    </w:lvl>
+    <w:lvl w:ilvl="6">
+      <w:start w:val="1"/>
+      <w:numFmt w:val="lowerRoman"/>
+      <w:lvlText w:val="(%7)"/>
+      <w:lvlJc w:val="left"/>
+      <w:pPr>
+        <w:ind w:left="4320" w:firstLine="0"/>
+      </w:pPr>
+    </w:lvl>
+    <w:lvl w:ilvl="7">
+      <w:start w:val="1"/>
+      <w:numFmt w:val="lowerLetter"/>
+      <w:lvlText w:val="(%8)"/>
+      <w:lvlJc w:val="left"/>
+      <w:pPr>
+        <w:ind w:left="5040" w:firstLine="0"/>
+      </w:pPr>
+    </w:lvl>
+    <w:lvl w:ilvl="8">
+      <w:start w:val="1"/>
+      <w:numFmt w:val="lowerRoman"/>
+      <w:lvlText w:val="(%9)"/>
+      <w:lvlJc w:val="left"/>
+      <w:pPr>
+        <w:ind w:left="5760" w:firstLine="0"/>
+      </w:pPr>
+    </w:lvl>
+  </w:abstractNum>
   <w:num w:numId="1">
     <w:abstractNumId w:val="0"/>
   </w:num>
@@ -908,6 +1249,9 @@
   </w:num>
   <w:num w:numId="3">
     <w:abstractNumId w:val="2"/>
+  </w:num>
+  <w:num w:numId="4">
+    <w:abstractNumId w:val="3"/>
   </w:num>
 </w:numbering>
 </file>
@@ -1256,11 +1600,15 @@
   </w:style>
   <w:style w:type="character" w:default="1" w:styleId="DefaultParagraphFont">
     <w:name w:val="Default Paragraph Font"/>
+    <w:uiPriority w:val="1"/>
     <w:semiHidden/>
+    <w:unhideWhenUsed/>
   </w:style>
   <w:style w:type="table" w:default="1" w:styleId="TableNormal">
     <w:name w:val="Normal Table"/>
+    <w:uiPriority w:val="99"/>
     <w:semiHidden/>
+    <w:unhideWhenUsed/>
     <w:tblPr>
       <w:tblInd w:w="0" w:type="dxa"/>
       <w:tblCellMar>
@@ -1273,7 +1621,9 @@
   </w:style>
   <w:style w:type="numbering" w:default="1" w:styleId="NoList">
     <w:name w:val="No List"/>
+    <w:uiPriority w:val="99"/>
     <w:semiHidden/>
+    <w:unhideWhenUsed/>
   </w:style>
   <w:style w:type="paragraph" w:customStyle="1" w:styleId="Outlinetitle">
     <w:name w:val="Outline title"/>
@@ -1299,6 +1649,17 @@
       <w:sz w:val="16"/>
       <w:szCs w:val="16"/>
     </w:rPr>
+  </w:style>
+  <w:style w:type="paragraph" w:styleId="ListParagraph">
+    <w:name w:val="List Paragraph"/>
+    <w:basedOn w:val="Normal"/>
+    <w:uiPriority w:val="34"/>
+    <w:qFormat/>
+    <w:rsid w:val="00C05D5F"/>
+    <w:pPr>
+      <w:ind w:left="720"/>
+      <w:contextualSpacing/>
+    </w:pPr>
   </w:style>
 </w:styles>
 </file>
@@ -1647,11 +2008,15 @@
   </w:style>
   <w:style w:type="character" w:default="1" w:styleId="DefaultParagraphFont">
     <w:name w:val="Default Paragraph Font"/>
+    <w:uiPriority w:val="1"/>
     <w:semiHidden/>
+    <w:unhideWhenUsed/>
   </w:style>
   <w:style w:type="table" w:default="1" w:styleId="TableNormal">
     <w:name w:val="Normal Table"/>
+    <w:uiPriority w:val="99"/>
     <w:semiHidden/>
+    <w:unhideWhenUsed/>
     <w:tblPr>
       <w:tblInd w:w="0" w:type="dxa"/>
       <w:tblCellMar>
@@ -1664,7 +2029,9 @@
   </w:style>
   <w:style w:type="numbering" w:default="1" w:styleId="NoList">
     <w:name w:val="No List"/>
+    <w:uiPriority w:val="99"/>
     <w:semiHidden/>
+    <w:unhideWhenUsed/>
   </w:style>
   <w:style w:type="paragraph" w:customStyle="1" w:styleId="Outlinetitle">
     <w:name w:val="Outline title"/>
@@ -1690,6 +2057,17 @@
       <w:sz w:val="16"/>
       <w:szCs w:val="16"/>
     </w:rPr>
+  </w:style>
+  <w:style w:type="paragraph" w:styleId="ListParagraph">
+    <w:name w:val="List Paragraph"/>
+    <w:basedOn w:val="Normal"/>
+    <w:uiPriority w:val="34"/>
+    <w:qFormat/>
+    <w:rsid w:val="00C05D5F"/>
+    <w:pPr>
+      <w:ind w:left="720"/>
+      <w:contextualSpacing/>
+    </w:pPr>
   </w:style>
 </w:styles>
 </file>

</xml_diff>